<commit_message>
Opdatering til listen over klasser der skal omdøbes
</commit_message>
<xml_diff>
--- a/Documentation/05 - Test/Liste over Klasser som skal omdybes.docx
+++ b/Documentation/05 - Test/Liste over Klasser som skal omdybes.docx
@@ -4,24 +4,102 @@
   <w:body>
     <w:p>
       <w:r>
-        <w:t xml:space="preserve">Liste over Klasser, som skal </w:t>
-      </w:r>
-      <w:proofErr w:type="spellStart"/>
-      <w:r>
-        <w:t>Refactors</w:t>
-      </w:r>
-      <w:proofErr w:type="spellEnd"/>
-      <w:r>
-        <w:t>:</w:t>
+        <w:t>Liste over Klasser, som skal Refactors:</w:t>
       </w:r>
     </w:p>
     <w:p/>
     <w:p>
-      <w:proofErr w:type="spellStart"/>
-      <w:r>
-        <w:t>FlydeSpaendingEjDefineretException</w:t>
-      </w:r>
-      <w:proofErr w:type="spellEnd"/>
+      <w:r>
+        <w:t xml:space="preserve">FlydeSpaendingEjDefineretException </w:t>
+      </w:r>
+      <w:r>
+        <w:sym w:font="Wingdings" w:char="F0E0"/>
+      </w:r>
+      <w:r>
+        <w:t xml:space="preserve"> FlydespaendingEjDefineretException.</w:t>
+      </w:r>
+    </w:p>
+    <w:p>
+      <w:r>
+        <w:t xml:space="preserve">DimensionerendeKraftEjDefineretException </w:t>
+      </w:r>
+      <w:r>
+        <w:sym w:font="Wingdings" w:char="F0E0"/>
+      </w:r>
+      <w:r>
+        <w:t xml:space="preserve"> DimensionerendekraftEjDefineretException.</w:t>
+      </w:r>
+    </w:p>
+    <w:p>
+      <w:r>
+        <w:t xml:space="preserve">ReferenceSpaendingEjDefineretException </w:t>
+      </w:r>
+      <w:r>
+        <w:sym w:font="Wingdings" w:char="F0E0"/>
+      </w:r>
+      <w:r>
+        <w:t xml:space="preserve"> ReferencespaendingEjDefineretException.</w:t>
+      </w:r>
+    </w:p>
+    <w:p>
+      <w:r>
+        <w:t xml:space="preserve">FlydeSpaending </w:t>
+      </w:r>
+      <w:r>
+        <w:sym w:font="Wingdings" w:char="F0E0"/>
+      </w:r>
+      <w:r>
+        <w:t xml:space="preserve"> Flydespaending.</w:t>
+      </w:r>
+    </w:p>
+    <w:p>
+      <w:r>
+        <w:t xml:space="preserve">ForskydningsSpaending </w:t>
+      </w:r>
+      <w:r>
+        <w:sym w:font="Wingdings" w:char="F0E0"/>
+      </w:r>
+      <w:r>
+        <w:t xml:space="preserve"> Forskydningsspaending.</w:t>
+      </w:r>
+    </w:p>
+    <w:p>
+      <w:r>
+        <w:t xml:space="preserve">ForskydningsSpaendingImpl </w:t>
+      </w:r>
+      <w:r>
+        <w:sym w:font="Wingdings" w:char="F0E0"/>
+      </w:r>
+      <w:r>
+        <w:t xml:space="preserve"> ForskydningsspaendingImpl.</w:t>
+      </w:r>
+    </w:p>
+    <w:p>
+      <w:r>
+        <w:t xml:space="preserve">SikkerhedsFaktor </w:t>
+      </w:r>
+      <w:r>
+        <w:sym w:font="Wingdings" w:char="F0E0"/>
+      </w:r>
+      <w:r>
+        <w:t xml:space="preserve"> Sikkerhedsfaktor.</w:t>
+      </w:r>
+    </w:p>
+    <w:p>
+      <w:r>
+        <w:t xml:space="preserve">SikkerhedsFaktorImpl </w:t>
+      </w:r>
+      <w:r>
+        <w:sym w:font="Wingdings" w:char="F0E0"/>
+      </w:r>
+      <w:r>
+        <w:t xml:space="preserve"> SikkerhedsfaktorImpl.</w:t>
+      </w:r>
+    </w:p>
+    <w:p>
+      <w:r>
+        <w:t>HorizontalAngleTextField</w:t>
+      </w:r>
       <w:r>
         <w:t xml:space="preserve"> </w:t>
       </w:r>
@@ -31,178 +109,28 @@
       <w:r>
         <w:t xml:space="preserve"> </w:t>
       </w:r>
-      <w:proofErr w:type="spellStart"/>
-      <w:r>
-        <w:t>FlydespaendingEjDefineretException</w:t>
-      </w:r>
-      <w:proofErr w:type="spellEnd"/>
-      <w:r>
-        <w:t>.</w:t>
-      </w:r>
-    </w:p>
-    <w:p>
-      <w:proofErr w:type="spellStart"/>
-      <w:r>
-        <w:t>DimensionerendeKraftEjDefineretException</w:t>
-      </w:r>
-      <w:proofErr w:type="spellEnd"/>
+      <w:r>
+        <w:t>VerticalAngleTextField</w:t>
+      </w:r>
+    </w:p>
+    <w:p>
+      <w:r>
+        <w:t>VerticalAngleTextField</w:t>
+      </w:r>
       <w:r>
         <w:t xml:space="preserve"> </w:t>
       </w:r>
-      <w:r>
-        <w:sym w:font="Wingdings" w:char="F0E0"/>
-      </w:r>
-      <w:r>
-        <w:t xml:space="preserve"> </w:t>
-      </w:r>
-      <w:proofErr w:type="spellStart"/>
-      <w:r>
-        <w:t>DimensionerendekraftEjDefineretException</w:t>
-      </w:r>
-      <w:proofErr w:type="spellEnd"/>
-      <w:r>
-        <w:t>.</w:t>
-      </w:r>
-    </w:p>
-    <w:p>
-      <w:proofErr w:type="spellStart"/>
-      <w:r>
-        <w:t>ReferenceSpaendingEjDefineretException</w:t>
-      </w:r>
-      <w:proofErr w:type="spellEnd"/>
-      <w:r>
-        <w:t xml:space="preserve"> </w:t>
-      </w:r>
-      <w:r>
-        <w:sym w:font="Wingdings" w:char="F0E0"/>
-      </w:r>
-      <w:r>
-        <w:t xml:space="preserve"> </w:t>
-      </w:r>
-      <w:proofErr w:type="spellStart"/>
-      <w:r>
-        <w:t>ReferencespaendingEjDefineretException</w:t>
-      </w:r>
-      <w:proofErr w:type="spellEnd"/>
-      <w:r>
-        <w:t>.</w:t>
-      </w:r>
-    </w:p>
-    <w:p>
-      <w:proofErr w:type="spellStart"/>
-      <w:r>
-        <w:t>FlydeSpaending</w:t>
-      </w:r>
-      <w:proofErr w:type="spellEnd"/>
-      <w:r>
-        <w:t xml:space="preserve"> </w:t>
-      </w:r>
-      <w:r>
-        <w:sym w:font="Wingdings" w:char="F0E0"/>
-      </w:r>
-      <w:r>
-        <w:t xml:space="preserve"> </w:t>
-      </w:r>
-      <w:proofErr w:type="spellStart"/>
-      <w:r>
-        <w:t>Flydespaending</w:t>
-      </w:r>
-      <w:proofErr w:type="spellEnd"/>
-      <w:r>
-        <w:t>.</w:t>
-      </w:r>
-    </w:p>
-    <w:p>
-      <w:proofErr w:type="spellStart"/>
-      <w:r>
-        <w:t>ForskydningsSpaending</w:t>
-      </w:r>
-      <w:proofErr w:type="spellEnd"/>
-      <w:r>
-        <w:t xml:space="preserve"> </w:t>
-      </w:r>
-      <w:r>
-        <w:sym w:font="Wingdings" w:char="F0E0"/>
-      </w:r>
-      <w:r>
-        <w:t xml:space="preserve"> </w:t>
-      </w:r>
-      <w:proofErr w:type="spellStart"/>
-      <w:r>
-        <w:t>Forskydningsspaending</w:t>
-      </w:r>
-      <w:proofErr w:type="spellEnd"/>
-      <w:r>
-        <w:t>.</w:t>
-      </w:r>
-    </w:p>
-    <w:p>
-      <w:proofErr w:type="spellStart"/>
-      <w:r>
-        <w:t>ForskydningsSpaendingImpl</w:t>
-      </w:r>
-      <w:proofErr w:type="spellEnd"/>
-      <w:r>
-        <w:t xml:space="preserve"> </w:t>
-      </w:r>
-      <w:r>
-        <w:sym w:font="Wingdings" w:char="F0E0"/>
-      </w:r>
-      <w:r>
-        <w:t xml:space="preserve"> </w:t>
-      </w:r>
-      <w:proofErr w:type="spellStart"/>
-      <w:r>
-        <w:t>ForskydningsspaendingImpl</w:t>
-      </w:r>
-      <w:proofErr w:type="spellEnd"/>
-      <w:r>
-        <w:t>.</w:t>
-      </w:r>
-    </w:p>
-    <w:p>
-      <w:proofErr w:type="spellStart"/>
-      <w:r>
-        <w:t>SikkerhedsFaktor</w:t>
-      </w:r>
-      <w:proofErr w:type="spellEnd"/>
-      <w:r>
-        <w:t xml:space="preserve"> </w:t>
-      </w:r>
-      <w:r>
-        <w:sym w:font="Wingdings" w:char="F0E0"/>
-      </w:r>
-      <w:r>
-        <w:t xml:space="preserve"> Sikkerhedsfaktor.</w:t>
-      </w:r>
-    </w:p>
-    <w:p>
-      <w:proofErr w:type="spellStart"/>
-      <w:r>
-        <w:t>SikkerhedsFaktorImpl</w:t>
-      </w:r>
-      <w:proofErr w:type="spellEnd"/>
-      <w:r>
-        <w:t xml:space="preserve"> </w:t>
-      </w:r>
-      <w:r>
-        <w:sym w:font="Wingdings" w:char="F0E0"/>
-      </w:r>
-      <w:r>
-        <w:t xml:space="preserve"> </w:t>
-      </w:r>
-      <w:proofErr w:type="spellStart"/>
-      <w:r>
-        <w:t>SikkerhedsfaktorImpl</w:t>
-      </w:r>
-      <w:proofErr w:type="spellEnd"/>
-      <w:r>
-        <w:t>.</w:t>
-      </w:r>
-    </w:p>
-    <w:p>
       <w:bookmarkStart w:id="0" w:name="_GoBack"/>
       <w:bookmarkEnd w:id="0"/>
+      <w:r>
+        <w:sym w:font="Wingdings" w:char="F0E0"/>
+      </w:r>
+      <w:r>
+        <w:t xml:space="preserve"> </w:t>
+      </w:r>
+      <w:r>
+        <w:t>HorizontalAngleTextField</w:t>
+      </w:r>
     </w:p>
     <w:sectPr>
       <w:pgSz w:w="11906" w:h="16838"/>

</xml_diff>